<commit_message>
Finished SlideDeck and spellchecked report
</commit_message>
<xml_diff>
--- a/Guided Capstone Project Report.docx
+++ b/Guided Capstone Project Report.docx
@@ -50,6 +50,7 @@
     </w:p>
     <w:p>
       <w:pPr>
+        <w:spacing w:line="480" w:lineRule="auto"/>
         <w:rPr>
           <w:rFonts w:ascii="Times New Roman" w:eastAsia="Times New Roman" w:hAnsi="Times New Roman" w:cs="Times New Roman"/>
         </w:rPr>
@@ -59,7 +60,11 @@
         <w:t xml:space="preserve">Firstly, we wanted to ensure that geographical location in the US wasn’t a major factor to ticket price. Do some resorts in more populous areas support higher ticket prices? What about resorts in states with higher or lower </w:t>
       </w:r>
       <w:r>
-        <w:t xml:space="preserve">number of resorts per state? Which features most completely impact ticket price? We plotted the heatmap shown here: </w:t>
+        <w:t xml:space="preserve">number of resorts per state? Which features most </w:t>
+      </w:r>
+      <w:r>
+        <w:lastRenderedPageBreak/>
+        <w:t xml:space="preserve">completely impact ticket price? We plotted the heatmap shown here: </w:t>
       </w:r>
       <w:r>
         <w:rPr>
@@ -120,7 +125,6 @@
         <w:spacing w:line="480" w:lineRule="auto"/>
       </w:pPr>
       <w:r>
-        <w:lastRenderedPageBreak/>
         <w:t xml:space="preserve">Which, at a </w:t>
       </w:r>
       <w:proofErr w:type="gramStart"/>
@@ -153,6 +157,7 @@
         <w:rPr>
           <w:noProof/>
         </w:rPr>
+        <w:lastRenderedPageBreak/>
         <w:drawing>
           <wp:inline distT="0" distB="0" distL="0" distR="0" wp14:anchorId="25F88F2D" wp14:editId="5302D238">
             <wp:extent cx="3901440" cy="3134995"/>
@@ -215,35 +220,11 @@
         <w:ind w:firstLine="720"/>
       </w:pPr>
       <w:r>
-        <w:t xml:space="preserve">Currently, Big Mountain resort is charging 81 dollars. Our modeling suggests that this is under the sustainable ticket price. Our model suggests the resort should be able to maintain a ticket price of 95 dollars. Even if our model is at the maximum of its error, </w:t>
-      </w:r>
-      <w:r>
-        <w:t>approximately</w:t>
-      </w:r>
-      <w:r>
-        <w:t xml:space="preserve"> 11 dollars, the resort can still support an increase. Moving forward we would recommend a handful of paths. The </w:t>
-      </w:r>
-      <w:r>
-        <w:t>simplest</w:t>
-      </w:r>
-      <w:r>
-        <w:t xml:space="preserve"> strategy to implement is increasing ticket prices to 95 dollars, this action is the least intrusive to resort </w:t>
-      </w:r>
-      <w:r>
-        <w:t>operations</w:t>
-      </w:r>
-      <w:r>
-        <w:t xml:space="preserve">. Depending on resort goals, we have 2 </w:t>
+        <w:t xml:space="preserve">Currently, Big Mountain resort is charging 81 dollars. Our modeling suggests that this is under the sustainable ticket price. Our model suggests the resort should be able to maintain a ticket price of 95 dollars. Even if our model is at the maximum of its error, approximately 11 dollars, the resort can still support an increase. Moving forward we would recommend a handful of paths. The simplest strategy to implement is increasing ticket prices to 95 dollars, this action is the least intrusive to resort operations. Depending on resort goals, we have 2 other directions we would recommend going. If management is interested in investing more into the resort to further increase ticket price, we would recommend adding an additional run, increasing vertical drop distance by 150 feet, and adding an additional chair lift. With these actions we would expect to see a supported price increase of 1.99 per ticket, resulting in an estimated 3,474,638.00 dollars in increased revenue. Alternatively, if management is interested in closing down runs, shutting down one run makes no difference in expected ticket price, shutting down both 2 and 3 runs see a slight decrease in supported ticket price, though once </w:t>
       </w:r>
       <w:r>
         <w:lastRenderedPageBreak/>
-        <w:t xml:space="preserve">other directions we would recommend going. If management is interested in investing more into the resort to further increase ticket price, we would recommend adding an additional run, increasing vertical drop distance by 150 feet, and adding an additional chair lift. With these actions we would expect to see a supported price increase of 1.99 per ticket, resulting in an estimated 3,474,638.00 dollars in increased revenue. </w:t>
-      </w:r>
-      <w:r>
-        <w:t>Alternatively,</w:t>
-      </w:r>
-      <w:r>
-        <w:t xml:space="preserve"> if management is interested in closing down runs, shutting down one run makes no difference in expected ticket price, shutting down both 2 and 3 runs see a slight decrease in supported ticket price, though once we make a 3 run closure decrease closing 4 and 5 see no further decrease. We would not advise closing more than 5 runs at this time as we would see a sharper drop off in expected revenue.</w:t>
+        <w:t>we make a 3 run closure decrease closing 4 and 5 see no further decrease. We would not advise closing more than 5 runs at this time as we would see a sharper drop off in expected revenue.</w:t>
       </w:r>
     </w:p>
     <w:p>
@@ -660,6 +641,7 @@
   <w:style w:type="character" w:default="1" w:styleId="DefaultParagraphFont">
     <w:name w:val="Default Paragraph Font"/>
     <w:uiPriority w:val="1"/>
+    <w:semiHidden/>
     <w:unhideWhenUsed/>
   </w:style>
   <w:style w:type="table" w:default="1" w:styleId="TableNormal">

</xml_diff>